<commit_message>
planta/qx amarillo + prioridad
</commit_message>
<xml_diff>
--- a/myTfg/src/main/java/es/udc/fi/tfg/model/services/clingo/Restricciones.docx
+++ b/myTfg/src/main/java/es/udc/fi/tfg/model/services/clingo/Restricciones.docx
@@ -175,7 +175,15 @@
         <w:t>AR</w:t>
       </w:r>
       <w:r>
-        <w:t>09 -&gt; Los R2, R3, R4 y R5 deben estar exactamente 1 mes en procto.</w:t>
+        <w:t xml:space="preserve">09 -&gt; Los R2, R3, R4 y R5 deben estar exactamente 1 mes en </w:t>
+      </w:r>
+      <w:proofErr w:type="spellStart"/>
+      <w:r>
+        <w:t>procto</w:t>
+      </w:r>
+      <w:proofErr w:type="spellEnd"/>
+      <w:r>
+        <w:t>.</w:t>
       </w:r>
     </w:p>
     <w:p>
@@ -428,7 +436,15 @@
         <w:t>A</w:t>
       </w:r>
       <w:r>
-        <w:t>S07 -&gt; Tiene que haber como mínimo 1 residente en procto.</w:t>
+        <w:t xml:space="preserve">S07 -&gt; Tiene que haber como mínimo 1 residente en </w:t>
+      </w:r>
+      <w:proofErr w:type="spellStart"/>
+      <w:r>
+        <w:t>procto</w:t>
+      </w:r>
+      <w:proofErr w:type="spellEnd"/>
+      <w:r>
+        <w:t>.</w:t>
       </w:r>
     </w:p>
     <w:p>
@@ -518,7 +534,23 @@
     </w:p>
     <w:p>
       <w:r>
-        <w:t>CAS08 -&gt; Coste de que haya más de una persona en procto. Preferiblemente, no habrá más de un residente en procto.</w:t>
+        <w:t xml:space="preserve">CAS08 -&gt; Coste de que haya más de una persona en </w:t>
+      </w:r>
+      <w:proofErr w:type="spellStart"/>
+      <w:r>
+        <w:t>procto</w:t>
+      </w:r>
+      <w:proofErr w:type="spellEnd"/>
+      <w:r>
+        <w:t xml:space="preserve">. Preferiblemente, no habrá más de un residente en </w:t>
+      </w:r>
+      <w:proofErr w:type="spellStart"/>
+      <w:r>
+        <w:t>procto</w:t>
+      </w:r>
+      <w:proofErr w:type="spellEnd"/>
+      <w:r>
+        <w:t>.</w:t>
       </w:r>
     </w:p>
     <w:p/>
@@ -663,7 +695,15 @@
         <w:t>0</w:t>
       </w:r>
       <w:r>
-        <w:t>4 -&gt; Los R1 tendrán 3 GPs en el mes.</w:t>
+        <w:t xml:space="preserve">4 -&gt; Los R1 tendrán 3 </w:t>
+      </w:r>
+      <w:proofErr w:type="spellStart"/>
+      <w:r>
+        <w:t>GPs</w:t>
+      </w:r>
+      <w:proofErr w:type="spellEnd"/>
+      <w:r>
+        <w:t xml:space="preserve"> en el mes.</w:t>
       </w:r>
     </w:p>
     <w:p>
@@ -1064,7 +1104,15 @@
         <w:t>Los quirófanos amarillo, rojo y azul deben estar siempre cubiertos por al menos un residente</w:t>
       </w:r>
       <w:r>
-        <w:t xml:space="preserve"> que esté asignado a ese mismo color en el planning mensual</w:t>
+        <w:t xml:space="preserve"> que esté asignado a ese mismo color en el </w:t>
+      </w:r>
+      <w:proofErr w:type="spellStart"/>
+      <w:r>
+        <w:t>planning</w:t>
+      </w:r>
+      <w:proofErr w:type="spellEnd"/>
+      <w:r>
+        <w:t xml:space="preserve"> mensual</w:t>
       </w:r>
       <w:r>
         <w:t>.</w:t>
@@ -1073,7 +1121,15 @@
     <w:p>
       <w:r>
         <w:lastRenderedPageBreak/>
-        <w:t>SemanalR_02: Si las plantas están cubiertas, deben estarlo por un residente que esté asignado a ese mismo color en el planning mensual.</w:t>
+        <w:t xml:space="preserve">SemanalR_02: Si las plantas están cubiertas, deben estarlo por un residente que esté asignado a ese mismo color en el </w:t>
+      </w:r>
+      <w:proofErr w:type="spellStart"/>
+      <w:r>
+        <w:t>planning</w:t>
+      </w:r>
+      <w:proofErr w:type="spellEnd"/>
+      <w:r>
+        <w:t xml:space="preserve"> mensual.</w:t>
       </w:r>
     </w:p>
     <w:p>
@@ -1366,7 +1422,45 @@
         <w:t>: Coste de que el residente que cubre un quirófano robot sea de nivel 5. Preferiblemente el residente que cubre un quirófano robot no será de nivel 5.</w:t>
       </w:r>
     </w:p>
-    <w:p/>
+    <w:p>
+      <w:r>
+        <w:t xml:space="preserve">SemanalP_22: Coste de que el residente asignado a </w:t>
+      </w:r>
+      <w:proofErr w:type="spellStart"/>
+      <w:r>
+        <w:t>qx</w:t>
+      </w:r>
+      <w:proofErr w:type="spellEnd"/>
+      <w:r>
+        <w:t xml:space="preserve"> amarillo no cubra también la planta amarilla. Preferiblemente, </w:t>
+      </w:r>
+      <w:r>
+        <w:t xml:space="preserve">el residente asignado a </w:t>
+      </w:r>
+      <w:proofErr w:type="spellStart"/>
+      <w:r>
+        <w:t>qx</w:t>
+      </w:r>
+      <w:proofErr w:type="spellEnd"/>
+      <w:r>
+        <w:t xml:space="preserve"> amarillo</w:t>
+      </w:r>
+      <w:r>
+        <w:t xml:space="preserve"> </w:t>
+      </w:r>
+      <w:r>
+        <w:t>cubr</w:t>
+      </w:r>
+      <w:r>
+        <w:t>irá</w:t>
+      </w:r>
+      <w:r>
+        <w:t xml:space="preserve"> también la planta amarilla</w:t>
+      </w:r>
+      <w:r>
+        <w:t>.</w:t>
+      </w:r>
+    </w:p>
     <w:sectPr>
       <w:pgSz w:w="11906" w:h="16838"/>
       <w:pgMar w:top="1417" w:right="1701" w:bottom="1417" w:left="1701" w:header="708" w:footer="708" w:gutter="0"/>

</xml_diff>